<commit_message>
Description de la modif
</commit_message>
<xml_diff>
--- a/Trame-simplifiée-cat-2.docx
+++ b/Trame-simplifiée-cat-2.docx
@@ -295,19 +295,8 @@
           <w:u w:val="single"/>
           <w:lang w:val="en-GB"/>
         </w:rPr>
-        <w:t>N°</w:t>
-      </w:r>
-      <w:proofErr w:type="gramStart"/>
-      <w:r>
-        <w:rPr>
-          <w:rFonts w:cstheme="minorHAnsi"/>
-          <w:b/>
-          <w:u w:val="single"/>
-          <w:lang w:val="en-GB"/>
-        </w:rPr>
-        <w:t>IDRCB :</w:t>
-      </w:r>
-      <w:proofErr w:type="gramEnd"/>
+        <w:t>N°IDRCB :</w:t>
+      </w:r>
       <w:r>
         <w:rPr>
           <w:rFonts w:cstheme="minorHAnsi"/>
@@ -1018,7 +1007,6 @@
         </w:rPr>
       </w:pPr>
       <w:proofErr w:type="spellStart"/>
-      <w:proofErr w:type="gramStart"/>
       <w:r>
         <w:rPr>
           <w:rFonts w:cstheme="minorHAnsi"/>
@@ -1032,15 +1020,7 @@
           <w:rFonts w:cstheme="minorHAnsi"/>
           <w:lang w:val="en-GB"/>
         </w:rPr>
-        <w:t> :</w:t>
-      </w:r>
-      <w:proofErr w:type="gramEnd"/>
-      <w:r>
-        <w:rPr>
-          <w:rFonts w:cstheme="minorHAnsi"/>
-          <w:lang w:val="en-GB"/>
-        </w:rPr>
-        <w:t xml:space="preserve"> </w:t>
+        <w:t xml:space="preserve"> : </w:t>
       </w:r>
       <w:bookmarkStart w:id="10" w:name="_Hlk1036473"/>
       <w:r>
@@ -1174,21 +1154,21 @@
           <w:lang w:val="en-GB"/>
         </w:rPr>
       </w:pPr>
-      <w:proofErr w:type="gramStart"/>
       <w:r>
         <w:rPr>
           <w:rFonts w:cstheme="minorHAnsi"/>
           <w:lang w:val="en-GB"/>
         </w:rPr>
-        <w:t>Nom :</w:t>
-      </w:r>
-      <w:proofErr w:type="gramEnd"/>
-      <w:r>
-        <w:rPr>
-          <w:rFonts w:cstheme="minorHAnsi"/>
+        <w:t xml:space="preserve">Nom : </w:t>
+      </w:r>
+      <w:r>
+        <w:rPr>
+          <w:rFonts w:cstheme="minorHAnsi"/>
+          <w:i/>
+          <w:color w:val="002060"/>
           <w:lang w:val="en-GB"/>
         </w:rPr>
-        <w:t xml:space="preserve"> </w:t>
+        <w:t>I</w:t>
       </w:r>
       <w:r>
         <w:rPr>
@@ -1197,51 +1177,33 @@
           <w:color w:val="002060"/>
           <w:lang w:val="en-GB"/>
         </w:rPr>
-        <w:t>I</w:t>
-      </w:r>
-      <w:r>
+        <w:t>2 CPP HPS</w:t>
+      </w:r>
+    </w:p>
+    <w:p>
+      <w:pPr>
         <w:rPr>
           <w:rFonts w:cstheme="minorHAnsi"/>
           <w:i/>
           <w:color w:val="002060"/>
           <w:lang w:val="en-GB"/>
         </w:rPr>
-        <w:t>2 CPP HPS</w:t>
-      </w:r>
-    </w:p>
-    <w:p>
-      <w:pPr>
-        <w:rPr>
-          <w:rFonts w:cstheme="minorHAnsi"/>
-          <w:i/>
-          <w:color w:val="002060"/>
+      </w:pPr>
+      <w:proofErr w:type="spellStart"/>
+      <w:r>
+        <w:rPr>
+          <w:rFonts w:cstheme="minorHAnsi"/>
           <w:lang w:val="en-GB"/>
         </w:rPr>
-      </w:pPr>
-      <w:proofErr w:type="spellStart"/>
-      <w:proofErr w:type="gramStart"/>
+        <w:t>Prénom</w:t>
+      </w:r>
+      <w:proofErr w:type="spellEnd"/>
       <w:r>
         <w:rPr>
           <w:rFonts w:cstheme="minorHAnsi"/>
           <w:lang w:val="en-GB"/>
         </w:rPr>
-        <w:t>Prénom</w:t>
-      </w:r>
-      <w:proofErr w:type="spellEnd"/>
-      <w:r>
-        <w:rPr>
-          <w:rFonts w:cstheme="minorHAnsi"/>
-          <w:lang w:val="en-GB"/>
-        </w:rPr>
-        <w:t> :</w:t>
-      </w:r>
-      <w:proofErr w:type="gramEnd"/>
-      <w:r>
-        <w:rPr>
-          <w:rFonts w:cstheme="minorHAnsi"/>
-          <w:lang w:val="en-GB"/>
-        </w:rPr>
-        <w:t xml:space="preserve"> </w:t>
+        <w:t xml:space="preserve"> : </w:t>
       </w:r>
       <w:r>
         <w:rPr>
@@ -1401,7 +1363,6 @@
         </w:rPr>
       </w:pPr>
       <w:proofErr w:type="spellStart"/>
-      <w:proofErr w:type="gramStart"/>
       <w:r>
         <w:rPr>
           <w:rFonts w:cstheme="minorHAnsi"/>
@@ -1415,15 +1376,7 @@
           <w:rFonts w:cstheme="minorHAnsi"/>
           <w:lang w:val="en-GB"/>
         </w:rPr>
-        <w:t> :</w:t>
-      </w:r>
-      <w:proofErr w:type="gramEnd"/>
-      <w:r>
-        <w:rPr>
-          <w:rFonts w:cstheme="minorHAnsi"/>
-          <w:lang w:val="en-GB"/>
-        </w:rPr>
-        <w:t xml:space="preserve"> </w:t>
+        <w:t xml:space="preserve"> : </w:t>
       </w:r>
       <w:r>
         <w:rPr>
@@ -2236,6 +2189,21 @@
         <w:jc w:val="both"/>
         <w:rPr>
           <w:rFonts w:cstheme="minorHAnsi"/>
+          <w:i/>
+          <w:color w:val="002060"/>
+          <w:sz w:val="22"/>
+          <w:szCs w:val="22"/>
+        </w:rPr>
+      </w:pPr>
+      <w:bookmarkStart w:id="12" w:name="_GoBack"/>
+      <w:bookmarkEnd w:id="12"/>
+    </w:p>
+    <w:p>
+      <w:pPr>
+        <w:pStyle w:val="Commentaire"/>
+        <w:jc w:val="both"/>
+        <w:rPr>
+          <w:rFonts w:cstheme="minorHAnsi"/>
           <w:sz w:val="22"/>
           <w:szCs w:val="22"/>
         </w:rPr>
@@ -2288,7 +2256,7 @@
           <w:szCs w:val="22"/>
         </w:rPr>
       </w:pPr>
-      <w:bookmarkStart w:id="12" w:name="_Hlk1652407"/>
+      <w:bookmarkStart w:id="13" w:name="_Hlk1652407"/>
       <w:r>
         <w:rPr>
           <w:rFonts w:cstheme="minorHAnsi"/>
@@ -2340,7 +2308,7 @@
         <w:t> ; Q4 CPP (tous)</w:t>
       </w:r>
     </w:p>
-    <w:bookmarkEnd w:id="12"/>
+    <w:bookmarkEnd w:id="13"/>
     <w:p>
       <w:pPr>
         <w:pStyle w:val="Commentaire"/>
@@ -2540,7 +2508,6 @@
               <w:rPr>
                 <w:i/>
               </w:rPr>
-              <w:lastRenderedPageBreak/>
               <w:t>Un seul critère correspondant à l’objectif principal</w:t>
             </w:r>
             <w:r>
@@ -2584,7 +2551,7 @@
                 <w:color w:val="002060"/>
               </w:rPr>
             </w:pPr>
-            <w:bookmarkStart w:id="13" w:name="_Hlk1652677"/>
+            <w:bookmarkStart w:id="14" w:name="_Hlk1652677"/>
             <w:r>
               <w:rPr>
                 <w:rFonts w:cstheme="minorHAnsi"/>
@@ -2621,7 +2588,7 @@
               </w:rPr>
             </w:pPr>
           </w:p>
-          <w:bookmarkEnd w:id="13"/>
+          <w:bookmarkEnd w:id="14"/>
           <w:p>
             <w:pPr>
               <w:pStyle w:val="prototypecorpsdetexte"/>
@@ -2638,7 +2605,6 @@
                 <w:i/>
                 <w:iCs/>
               </w:rPr>
-              <w:lastRenderedPageBreak/>
               <w:t>Définir un seul critère de jugement principal sur lequel portera l’analyse, pour répondre à l’objectif principal. Il permettra également le calcul de l’effectif de l’étude.</w:t>
             </w:r>
           </w:p>
@@ -2799,7 +2765,7 @@
                 <w:color w:val="002060"/>
               </w:rPr>
             </w:pPr>
-            <w:bookmarkStart w:id="14" w:name="_Hlk1652768"/>
+            <w:bookmarkStart w:id="15" w:name="_Hlk1652768"/>
             <w:r>
               <w:rPr>
                 <w:rFonts w:cstheme="minorHAnsi"/>
@@ -2809,7 +2775,7 @@
               <w:t>Protocole résumé + 2.2</w:t>
             </w:r>
           </w:p>
-          <w:bookmarkEnd w:id="14"/>
+          <w:bookmarkEnd w:id="15"/>
           <w:p>
             <w:pPr>
               <w:jc w:val="both"/>
@@ -2864,7 +2830,7 @@
                 <w:color w:val="002060"/>
               </w:rPr>
             </w:pPr>
-            <w:bookmarkStart w:id="15" w:name="_Hlk1652716"/>
+            <w:bookmarkStart w:id="16" w:name="_Hlk1652716"/>
             <w:r>
               <w:rPr>
                 <w:rFonts w:cstheme="minorHAnsi"/>
@@ -2898,7 +2864,7 @@
               <w:t>G CPP HPS</w:t>
             </w:r>
           </w:p>
-          <w:bookmarkEnd w:id="15"/>
+          <w:bookmarkEnd w:id="16"/>
           <w:p>
             <w:pPr>
               <w:rPr>
@@ -3508,7 +3474,7 @@
         </w:rPr>
         <w:t xml:space="preserve"> </w:t>
       </w:r>
-      <w:bookmarkStart w:id="16" w:name="_Hlk1653050"/>
+      <w:bookmarkStart w:id="17" w:name="_Hlk1653050"/>
       <w:r>
         <w:rPr>
           <w:rFonts w:cstheme="minorHAnsi"/>
@@ -3533,7 +3499,7 @@
         </w:rPr>
         <w:t>.1 ; Q6 CPP (tous)</w:t>
       </w:r>
-      <w:bookmarkEnd w:id="16"/>
+      <w:bookmarkEnd w:id="17"/>
     </w:p>
     <w:p>
       <w:pPr>
@@ -3573,7 +3539,7 @@
         </w:rPr>
         <w:t xml:space="preserve"> : </w:t>
       </w:r>
-      <w:bookmarkStart w:id="17" w:name="_Hlk1653084"/>
+      <w:bookmarkStart w:id="18" w:name="_Hlk1653084"/>
       <w:r>
         <w:rPr>
           <w:rFonts w:cstheme="minorHAnsi"/>
@@ -3599,7 +3565,7 @@
         <w:t xml:space="preserve">.3 ; Q7 CPP (tous) </w:t>
       </w:r>
     </w:p>
-    <w:bookmarkEnd w:id="17"/>
+    <w:bookmarkEnd w:id="18"/>
     <w:p>
       <w:pPr>
         <w:jc w:val="both"/>
@@ -3823,7 +3789,7 @@
                 <w:color w:val="002060"/>
               </w:rPr>
             </w:pPr>
-            <w:bookmarkStart w:id="18" w:name="_Hlk1653221"/>
+            <w:bookmarkStart w:id="19" w:name="_Hlk1653221"/>
             <w:r>
               <w:rPr>
                 <w:rFonts w:cstheme="minorHAnsi"/>
@@ -3849,7 +3815,7 @@
               <w:t>partie 6</w:t>
             </w:r>
           </w:p>
-          <w:bookmarkEnd w:id="18"/>
+          <w:bookmarkEnd w:id="19"/>
           <w:p>
             <w:pPr>
               <w:rPr>
@@ -4172,7 +4138,7 @@
                 <w:lang w:val="en-GB"/>
               </w:rPr>
             </w:pPr>
-            <w:bookmarkStart w:id="19" w:name="_Hlk1653398"/>
+            <w:bookmarkStart w:id="20" w:name="_Hlk1653398"/>
             <w:proofErr w:type="spellStart"/>
             <w:r>
               <w:rPr>
@@ -4193,7 +4159,6 @@
               </w:rPr>
               <w:t xml:space="preserve"> </w:t>
             </w:r>
-            <w:proofErr w:type="gramStart"/>
             <w:r>
               <w:rPr>
                 <w:rFonts w:cstheme="minorHAnsi"/>
@@ -4210,9 +4175,8 @@
                 <w:color w:val="002060"/>
                 <w:lang w:val="en-GB"/>
               </w:rPr>
-              <w:t>.1 ;</w:t>
-            </w:r>
-            <w:proofErr w:type="gramEnd"/>
+              <w:t xml:space="preserve">.1 ; </w:t>
+            </w:r>
             <w:r>
               <w:rPr>
                 <w:rFonts w:cstheme="minorHAnsi"/>
@@ -4220,8 +4184,9 @@
                 <w:color w:val="002060"/>
                 <w:lang w:val="en-GB"/>
               </w:rPr>
-              <w:t xml:space="preserve"> </w:t>
-            </w:r>
+              <w:t>Q12 CPP (</w:t>
+            </w:r>
+            <w:proofErr w:type="spellStart"/>
             <w:r>
               <w:rPr>
                 <w:rFonts w:cstheme="minorHAnsi"/>
@@ -4229,9 +4194,9 @@
                 <w:color w:val="002060"/>
                 <w:lang w:val="en-GB"/>
               </w:rPr>
-              <w:t>Q12 CPP (</w:t>
-            </w:r>
-            <w:proofErr w:type="spellStart"/>
+              <w:t>tous</w:t>
+            </w:r>
+            <w:proofErr w:type="spellEnd"/>
             <w:r>
               <w:rPr>
                 <w:rFonts w:cstheme="minorHAnsi"/>
@@ -4239,19 +4204,9 @@
                 <w:color w:val="002060"/>
                 <w:lang w:val="en-GB"/>
               </w:rPr>
-              <w:t>tous</w:t>
-            </w:r>
-            <w:proofErr w:type="spellEnd"/>
-            <w:r>
-              <w:rPr>
-                <w:rFonts w:cstheme="minorHAnsi"/>
-                <w:i/>
-                <w:color w:val="002060"/>
-                <w:lang w:val="en-GB"/>
-              </w:rPr>
               <w:t>)</w:t>
             </w:r>
-            <w:bookmarkEnd w:id="19"/>
+            <w:bookmarkEnd w:id="20"/>
           </w:p>
         </w:tc>
       </w:tr>
@@ -4295,7 +4250,7 @@
         </w:rPr>
         <w:t xml:space="preserve"> : </w:t>
       </w:r>
-      <w:bookmarkStart w:id="20" w:name="_Hlk1653439"/>
+      <w:bookmarkStart w:id="21" w:name="_Hlk1653439"/>
       <w:r>
         <w:rPr>
           <w:rFonts w:cstheme="minorHAnsi"/>
@@ -4321,7 +4276,7 @@
         <w:t> ; Q10 CPP (tous)</w:t>
       </w:r>
     </w:p>
-    <w:bookmarkEnd w:id="20"/>
+    <w:bookmarkEnd w:id="21"/>
     <w:p>
       <w:pPr>
         <w:jc w:val="both"/>
@@ -4384,7 +4339,7 @@
         </w:rPr>
         <w:t xml:space="preserve">trouvés dans le </w:t>
       </w:r>
-      <w:bookmarkStart w:id="21" w:name="_Hlk1654082"/>
+      <w:bookmarkStart w:id="22" w:name="_Hlk1654082"/>
       <w:r>
         <w:rPr>
           <w:rFonts w:cstheme="minorHAnsi"/>
@@ -4460,7 +4415,7 @@
         <w:t>.3</w:t>
       </w:r>
     </w:p>
-    <w:bookmarkEnd w:id="21"/>
+    <w:bookmarkEnd w:id="22"/>
     <w:p>
       <w:pPr>
         <w:pStyle w:val="Corpsdetexte"/>
@@ -4539,8 +4494,6 @@
         </w:rPr>
         <w:t>14</w:t>
       </w:r>
-      <w:bookmarkStart w:id="22" w:name="_GoBack"/>
-      <w:bookmarkEnd w:id="22"/>
     </w:p>
     <w:p>
       <w:pPr>
@@ -7835,7 +7788,7 @@
       </w:pPr>
     </w:pPrDefault>
   </w:docDefaults>
-  <w:latentStyles w:defLockedState="0" w:defUIPriority="99" w:defSemiHidden="0" w:defUnhideWhenUsed="0" w:defQFormat="0" w:count="375">
+  <w:latentStyles w:defLockedState="0" w:defUIPriority="99" w:defSemiHidden="0" w:defUnhideWhenUsed="0" w:defQFormat="0" w:count="376">
     <w:lsdException w:name="Normal" w:uiPriority="0" w:qFormat="1"/>
     <w:lsdException w:name="heading 1" w:uiPriority="9" w:qFormat="1"/>
     <w:lsdException w:name="heading 2" w:semiHidden="1" w:uiPriority="9" w:unhideWhenUsed="1" w:qFormat="1"/>
@@ -7941,7 +7894,6 @@
     <w:lsdException w:name="HTML Sample" w:semiHidden="1" w:unhideWhenUsed="1"/>
     <w:lsdException w:name="HTML Typewriter" w:semiHidden="1" w:unhideWhenUsed="1"/>
     <w:lsdException w:name="HTML Variable" w:semiHidden="1" w:unhideWhenUsed="1"/>
-    <w:lsdException w:name="Normal Table" w:semiHidden="1" w:unhideWhenUsed="1"/>
     <w:lsdException w:name="annotation subject" w:semiHidden="1" w:unhideWhenUsed="1"/>
     <w:lsdException w:name="No List" w:semiHidden="1" w:unhideWhenUsed="1"/>
     <w:lsdException w:name="Outline List 1" w:semiHidden="1" w:unhideWhenUsed="1"/>
@@ -7988,10 +7940,8 @@
     <w:lsdException w:name="Table Subtle 2" w:semiHidden="1" w:unhideWhenUsed="1"/>
     <w:lsdException w:name="Table Web 1" w:semiHidden="1" w:unhideWhenUsed="1"/>
     <w:lsdException w:name="Table Web 2" w:semiHidden="1" w:unhideWhenUsed="1"/>
-    <w:lsdException w:name="Table Web 3" w:semiHidden="1" w:unhideWhenUsed="1"/>
     <w:lsdException w:name="Balloon Text" w:semiHidden="1" w:unhideWhenUsed="1"/>
     <w:lsdException w:name="Table Grid" w:uiPriority="39"/>
-    <w:lsdException w:name="Table Theme" w:semiHidden="1" w:unhideWhenUsed="1"/>
     <w:lsdException w:name="Placeholder Text" w:semiHidden="1"/>
     <w:lsdException w:name="No Spacing" w:uiPriority="1" w:qFormat="1"/>
     <w:lsdException w:name="Light Shading" w:uiPriority="60"/>
@@ -8211,6 +8161,7 @@
     <w:lsdException w:name="Smart Hyperlink" w:semiHidden="1" w:unhideWhenUsed="1"/>
     <w:lsdException w:name="Hashtag" w:semiHidden="1" w:unhideWhenUsed="1"/>
     <w:lsdException w:name="Unresolved Mention" w:semiHidden="1" w:unhideWhenUsed="1"/>
+    <w:lsdException w:name="Smart Link" w:semiHidden="1" w:unhideWhenUsed="1"/>
   </w:latentStyles>
   <w:style w:type="paragraph" w:default="1" w:styleId="Normal">
     <w:name w:val="Normal"/>

</xml_diff>